<commit_message>
added testing: performance api routes, knn ranking, text extraction, comparison preprocessed embedding
</commit_message>
<xml_diff>
--- a/job_matcher_backend/sample_data/inginer_constructor.docx
+++ b/job_matcher_backend/sample_data/inginer_constructor.docx
@@ -58,29 +58,30 @@
     </w:p>
     <w:p>
       <w:pPr>
-        <w:numPr>
-          <w:ilvl w:val="0"/>
-          <w:numId w:val="3"/>
-        </w:numPr>
-        <w:rPr>
-          <w:b/>
-          <w:bCs/>
-        </w:rPr>
-      </w:pPr>
+        <w:rPr>
+          <w:b/>
+          <w:bCs/>
+        </w:rPr>
+      </w:pPr>
+      <w:proofErr w:type="spellStart"/>
       <w:r>
         <w:rPr>
           <w:b/>
           <w:bCs/>
         </w:rPr>
-        <w:t>BuildTech Inc., Bucharest – Civil Engineer (2019 - Present)</w:t>
+        <w:t>BuildTech</w:t>
+      </w:r>
+      <w:proofErr w:type="spellEnd"/>
+      <w:r>
+        <w:rPr>
+          <w:b/>
+          <w:bCs/>
+        </w:rPr>
+        <w:t xml:space="preserve"> Inc., Bucharest – Civil Engineer (2019 - Present)</w:t>
       </w:r>
     </w:p>
     <w:p>
       <w:pPr>
-        <w:numPr>
-          <w:ilvl w:val="1"/>
-          <w:numId w:val="3"/>
-        </w:numPr>
         <w:rPr>
           <w:b/>
           <w:bCs/>
@@ -96,10 +97,6 @@
     </w:p>
     <w:p>
       <w:pPr>
-        <w:numPr>
-          <w:ilvl w:val="1"/>
-          <w:numId w:val="3"/>
-        </w:numPr>
         <w:rPr>
           <w:b/>
           <w:bCs/>
@@ -115,10 +112,6 @@
     </w:p>
     <w:p>
       <w:pPr>
-        <w:numPr>
-          <w:ilvl w:val="1"/>
-          <w:numId w:val="3"/>
-        </w:numPr>
         <w:rPr>
           <w:b/>
           <w:bCs/>
@@ -134,29 +127,30 @@
     </w:p>
     <w:p>
       <w:pPr>
-        <w:numPr>
-          <w:ilvl w:val="0"/>
-          <w:numId w:val="3"/>
-        </w:numPr>
-        <w:rPr>
-          <w:b/>
-          <w:bCs/>
-        </w:rPr>
-      </w:pPr>
+        <w:rPr>
+          <w:b/>
+          <w:bCs/>
+        </w:rPr>
+      </w:pPr>
+      <w:proofErr w:type="spellStart"/>
       <w:r>
         <w:rPr>
           <w:b/>
           <w:bCs/>
         </w:rPr>
-        <w:t>ConSteel S.A., Cluj-Napoca – Structural Engineer (2016 - 2019)</w:t>
+        <w:t>ConSteel</w:t>
+      </w:r>
+      <w:proofErr w:type="spellEnd"/>
+      <w:r>
+        <w:rPr>
+          <w:b/>
+          <w:bCs/>
+        </w:rPr>
+        <w:t xml:space="preserve"> S.A., Cluj-Napoca – Structural Engineer (2016 - 2019)</w:t>
       </w:r>
     </w:p>
     <w:p>
       <w:pPr>
-        <w:numPr>
-          <w:ilvl w:val="1"/>
-          <w:numId w:val="3"/>
-        </w:numPr>
         <w:rPr>
           <w:b/>
           <w:bCs/>
@@ -187,10 +181,6 @@
     </w:p>
     <w:p>
       <w:pPr>
-        <w:numPr>
-          <w:ilvl w:val="0"/>
-          <w:numId w:val="4"/>
-        </w:numPr>
         <w:rPr>
           <w:b/>
           <w:bCs/>
@@ -206,10 +196,6 @@
     </w:p>
     <w:p>
       <w:pPr>
-        <w:numPr>
-          <w:ilvl w:val="0"/>
-          <w:numId w:val="4"/>
-        </w:numPr>
         <w:rPr>
           <w:b/>
           <w:bCs/>
@@ -225,10 +211,6 @@
     </w:p>
     <w:p>
       <w:pPr>
-        <w:numPr>
-          <w:ilvl w:val="0"/>
-          <w:numId w:val="4"/>
-        </w:numPr>
         <w:rPr>
           <w:b/>
           <w:bCs/>
@@ -244,10 +226,6 @@
     </w:p>
     <w:p>
       <w:pPr>
-        <w:numPr>
-          <w:ilvl w:val="0"/>
-          <w:numId w:val="4"/>
-        </w:numPr>
         <w:rPr>
           <w:b/>
           <w:bCs/>
@@ -1488,6 +1466,7 @@
   <w:style w:type="character" w:default="1" w:styleId="DefaultParagraphFont">
     <w:name w:val="Default Paragraph Font"/>
     <w:uiPriority w:val="1"/>
+    <w:semiHidden/>
     <w:unhideWhenUsed/>
   </w:style>
   <w:style w:type="table" w:default="1" w:styleId="TableNormal">

</xml_diff>